<commit_message>
Added functionality to change fonts ; other classes now use operations of DocumentHandler-class directly
</commit_message>
<xml_diff>
--- a/asiakirjapohjat/Testipohja2.docx
+++ b/asiakirjapohjat/Testipohja2.docx
@@ -512,6 +512,29 @@
       </w:r>
       <w:r>
         <w:rPr>
+          <w:lang w:eastAsia="fi-FI"/>
+        </w:rPr>
+        <w:t>[</w:t>
+      </w:r>
+      <w:r>
+        <w:rPr>
+          <w:highlight w:val="yellow"/>
+          <w:lang w:eastAsia="fi-FI"/>
+        </w:rPr>
+        <w:t>kiinteistötunnus</w:t>
+      </w:r>
+      <w:r>
+        <w:rPr>
+          <w:lang w:eastAsia="fi-FI"/>
+        </w:rPr>
+        <w:t>]</w:t>
+      </w:r>
+      <w:r>
+        <w:rPr/>
+        <w:t xml:space="preserve"> </w:t>
+      </w:r>
+      <w:r>
+        <w:rPr>
           <w:b/>
         </w:rPr>
         <w:t>[</w:t>
@@ -547,12 +570,31 @@
     </w:p>
     <w:p>
       <w:pPr>
-        <w:pStyle w:val="Heading2"/>
-        <w:rPr/>
-      </w:pPr>
-      <w:r>
-        <w:rPr/>
-        <w:t>Kiinteistön omistus- ja hallintaoikeus siirtyy Kaupungille tämän kauppakirjan allekirjoittamishetkellä.</w:t>
+        <w:pStyle w:val="Normal"/>
+        <w:rPr/>
+      </w:pPr>
+      <w:r>
+        <w:rPr/>
+        <w:t xml:space="preserve">Kiinteistön omistus- ja hallintaoikeus siirtyy Kaupungille tämän kauppakirjan allekirjoittamishetkellä. </w:t>
+      </w:r>
+      <w:r>
+        <w:rPr>
+          <w:lang w:eastAsia="fi-FI"/>
+        </w:rPr>
+        <w:t>[</w:t>
+      </w:r>
+      <w:r>
+        <w:rPr>
+          <w:highlight w:val="yellow"/>
+          <w:lang w:eastAsia="fi-FI"/>
+        </w:rPr>
+        <w:t>kiinteistötunnus</w:t>
+      </w:r>
+      <w:r>
+        <w:rPr>
+          <w:lang w:eastAsia="fi-FI"/>
+        </w:rPr>
+        <w:t>]</w:t>
       </w:r>
     </w:p>
     <w:p>
@@ -1460,8 +1502,8 @@
               </w:rPr>
               <w:t>]</w:t>
             </w:r>
-            <w:bookmarkStart w:id="0" w:name="_Hlk10022924"/>
-            <w:bookmarkStart w:id="1" w:name="_Hlk9517762"/>
+            <w:bookmarkStart w:id="0" w:name="_Hlk9517762"/>
+            <w:bookmarkStart w:id="1" w:name="_Hlk10022924"/>
             <w:bookmarkEnd w:id="0"/>
             <w:bookmarkEnd w:id="1"/>
           </w:p>

</xml_diff>